<commit_message>
Appended errors to .lst file
</commit_message>
<xml_diff>
--- a/Documentation.docx
+++ b/Documentation.docx
@@ -64,7 +64,6 @@
           <w:lang w:val="en-US"/>
         </w:rPr>
       </w:pPr>
-      <w:proofErr w:type="spellStart"/>
       <w:r>
         <w:rPr>
           <w:rFonts w:asciiTheme="minorBidi" w:hAnsiTheme="minorBidi"/>
@@ -73,40 +72,7 @@
           <w:szCs w:val="22"/>
           <w:lang w:val="en-US"/>
         </w:rPr>
-        <w:t>Ofek</w:t>
-      </w:r>
-      <w:proofErr w:type="spellEnd"/>
-      <w:r>
-        <w:rPr>
-          <w:rFonts w:asciiTheme="minorBidi" w:hAnsiTheme="minorBidi"/>
-          <w:color w:val="000000" w:themeColor="text1"/>
-          <w:sz w:val="22"/>
-          <w:szCs w:val="22"/>
-          <w:lang w:val="en-US"/>
-        </w:rPr>
-        <w:t xml:space="preserve"> Ben </w:t>
-      </w:r>
-      <w:proofErr w:type="spellStart"/>
-      <w:r>
-        <w:rPr>
-          <w:rFonts w:asciiTheme="minorBidi" w:hAnsiTheme="minorBidi"/>
-          <w:color w:val="000000" w:themeColor="text1"/>
-          <w:sz w:val="22"/>
-          <w:szCs w:val="22"/>
-          <w:lang w:val="en-US"/>
-        </w:rPr>
-        <w:t>Atar</w:t>
-      </w:r>
-      <w:proofErr w:type="spellEnd"/>
-      <w:r>
-        <w:rPr>
-          <w:rFonts w:asciiTheme="minorBidi" w:hAnsiTheme="minorBidi"/>
-          <w:color w:val="000000" w:themeColor="text1"/>
-          <w:sz w:val="22"/>
-          <w:szCs w:val="22"/>
-          <w:lang w:val="en-US"/>
-        </w:rPr>
-        <w:t xml:space="preserve"> 322208430</w:t>
+        <w:t>Ofek Ben Atar 322208430</w:t>
       </w:r>
     </w:p>
     <w:p>
@@ -439,44 +405,16 @@
           <w:color w:val="000000" w:themeColor="text1"/>
           <w:lang w:val="en-US"/>
         </w:rPr>
-        <w:t xml:space="preserve">The input </w:t>
-      </w:r>
-      <w:proofErr w:type="gramStart"/>
-      <w:r>
-        <w:rPr>
-          <w:rFonts w:asciiTheme="minorBidi" w:hAnsiTheme="minorBidi"/>
-          <w:color w:val="000000" w:themeColor="text1"/>
-          <w:lang w:val="en-US"/>
-        </w:rPr>
-        <w:t>file</w:t>
-      </w:r>
-      <w:proofErr w:type="gramEnd"/>
-      <w:r>
-        <w:rPr>
-          <w:rFonts w:asciiTheme="minorBidi" w:hAnsiTheme="minorBidi"/>
-          <w:color w:val="000000" w:themeColor="text1"/>
-          <w:lang w:val="en-US"/>
-        </w:rPr>
-        <w:t xml:space="preserve"> </w:t>
-      </w:r>
-      <w:r>
-        <w:rPr>
-          <w:rFonts w:asciiTheme="minorBidi" w:hAnsiTheme="minorBidi"/>
-          <w:color w:val="000000" w:themeColor="text1"/>
-          <w:lang w:val="en-US"/>
-        </w:rPr>
-        <w:t>.</w:t>
-      </w:r>
-      <w:proofErr w:type="spellStart"/>
-      <w:r>
-        <w:rPr>
-          <w:rFonts w:asciiTheme="minorBidi" w:hAnsiTheme="minorBidi"/>
-          <w:color w:val="000000" w:themeColor="text1"/>
-          <w:lang w:val="en-US"/>
-        </w:rPr>
-        <w:t>cpl</w:t>
-      </w:r>
-      <w:proofErr w:type="spellEnd"/>
+        <w:t xml:space="preserve">The input file </w:t>
+      </w:r>
+      <w:r>
+        <w:rPr>
+          <w:rFonts w:asciiTheme="minorBidi" w:hAnsiTheme="minorBidi"/>
+          <w:color w:val="000000" w:themeColor="text1"/>
+          <w:lang w:val="en-US"/>
+        </w:rPr>
+        <w:t>.cpl</w:t>
+      </w:r>
       <w:r>
         <w:rPr>
           <w:rFonts w:asciiTheme="minorBidi" w:hAnsiTheme="minorBidi"/>
@@ -852,7 +790,6 @@
         </w:rPr>
         <w:t xml:space="preserve">lex </w:t>
       </w:r>
-      <w:proofErr w:type="gramStart"/>
       <w:r>
         <w:rPr>
           <w:rFonts w:ascii="Menlo" w:hAnsi="Menlo" w:cs="Menlo"/>
@@ -862,7 +799,6 @@
         </w:rPr>
         <w:t>cpm.l</w:t>
       </w:r>
-      <w:proofErr w:type="gramEnd"/>
     </w:p>
     <w:p>
       <w:pPr>
@@ -930,7 +866,6 @@
         </w:rPr>
         <w:t xml:space="preserve"> </w:t>
       </w:r>
-      <w:proofErr w:type="gramStart"/>
       <w:r>
         <w:rPr>
           <w:rFonts w:ascii="Menlo" w:hAnsi="Menlo" w:cs="Menlo"/>
@@ -940,7 +875,6 @@
         </w:rPr>
         <w:t>cpm.y</w:t>
       </w:r>
-      <w:proofErr w:type="gramEnd"/>
     </w:p>
     <w:p>
       <w:pPr>
@@ -1549,13 +1483,6 @@
       <w:pPr>
         <w:spacing w:line="360" w:lineRule="auto"/>
         <w:rPr>
-          <w:rFonts w:asciiTheme="minorBidi" w:hAnsiTheme="minorBidi"/>
-          <w:color w:val="000000" w:themeColor="text1"/>
-          <w:lang w:val="en-US"/>
-        </w:rPr>
-      </w:pPr>
-      <w:r>
-        <w:rPr>
           <w:rFonts w:asciiTheme="minorBidi" w:hAnsiTheme="minorBidi" w:cstheme="minorBidi"/>
           <w:b/>
           <w:bCs/>
@@ -1564,8 +1491,7 @@
           <w:szCs w:val="32"/>
           <w:lang w:val="en-US"/>
         </w:rPr>
-        <w:t>6</w:t>
-      </w:r>
+      </w:pPr>
       <w:r>
         <w:rPr>
           <w:rFonts w:asciiTheme="minorBidi" w:hAnsiTheme="minorBidi" w:cstheme="minorBidi"/>
@@ -1576,7 +1502,7 @@
           <w:szCs w:val="32"/>
           <w:lang w:val="en-US"/>
         </w:rPr>
-        <w:t xml:space="preserve">. </w:t>
+        <w:t xml:space="preserve">6. </w:t>
       </w:r>
       <w:r>
         <w:rPr>
@@ -1637,6 +1563,7 @@
           <w:color w:val="000000" w:themeColor="text1"/>
           <w:sz w:val="28"/>
           <w:szCs w:val="28"/>
+          <w:lang w:val="en-US"/>
         </w:rPr>
       </w:pPr>
       <w:r>
@@ -1649,7 +1576,7 @@
           <w:szCs w:val="28"/>
           <w:lang w:val="en-US"/>
         </w:rPr>
-        <w:t xml:space="preserve">6.1 </w:t>
+        <w:t>6.</w:t>
       </w:r>
       <w:r>
         <w:rPr>
@@ -1659,51 +1586,11 @@
           <w:color w:val="000000" w:themeColor="text1"/>
           <w:sz w:val="28"/>
           <w:szCs w:val="28"/>
-        </w:rPr>
-        <w:t>MipsWriter</w:t>
-      </w:r>
-    </w:p>
-    <w:p>
-      <w:pPr>
-        <w:rPr>
-          <w:rFonts w:asciiTheme="minorBidi" w:hAnsiTheme="minorBidi"/>
-          <w:color w:val="000000" w:themeColor="text1"/>
-        </w:rPr>
-      </w:pPr>
-      <w:r>
-        <w:rPr>
-          <w:rFonts w:asciiTheme="minorBidi" w:hAnsiTheme="minorBidi"/>
-          <w:color w:val="000000" w:themeColor="text1"/>
-        </w:rPr>
-        <w:t>The MipsWrite</w:t>
-      </w:r>
-      <w:r>
-        <w:rPr>
-          <w:rFonts w:asciiTheme="minorBidi" w:hAnsiTheme="minorBidi"/>
-          <w:color w:val="000000" w:themeColor="text1"/>
-          <w:lang w:val="en-US"/>
-        </w:rPr>
-        <w:t>r</w:t>
-      </w:r>
-      <w:r>
-        <w:rPr>
-          <w:rFonts w:asciiTheme="minorBidi" w:hAnsiTheme="minorBidi"/>
-          <w:color w:val="000000" w:themeColor="text1"/>
-        </w:rPr>
-        <w:t xml:space="preserve"> file is responsible for writing and translating all the parsed language to assembly language.</w:t>
-      </w:r>
-    </w:p>
-    <w:p>
-      <w:pPr>
-        <w:rPr>
-          <w:rFonts w:asciiTheme="minorBidi" w:hAnsiTheme="minorBidi"/>
-          <w:color w:val="000000" w:themeColor="text1"/>
-        </w:rPr>
-      </w:pPr>
-    </w:p>
-    <w:p>
-      <w:pPr>
-        <w:spacing w:line="360" w:lineRule="auto"/>
+          <w:lang w:val="en-US"/>
+        </w:rPr>
+        <w:t>1</w:t>
+      </w:r>
+      <w:r>
         <w:rPr>
           <w:rFonts w:asciiTheme="minorBidi" w:hAnsiTheme="minorBidi"/>
           <w:b/>
@@ -1711,8 +1598,10 @@
           <w:color w:val="000000" w:themeColor="text1"/>
           <w:sz w:val="28"/>
           <w:szCs w:val="28"/>
-        </w:rPr>
-      </w:pPr>
+          <w:lang w:val="en-US"/>
+        </w:rPr>
+        <w:t xml:space="preserve"> </w:t>
+      </w:r>
       <w:r>
         <w:rPr>
           <w:rFonts w:asciiTheme="minorBidi" w:hAnsiTheme="minorBidi"/>
@@ -1723,9 +1612,62 @@
           <w:szCs w:val="28"/>
           <w:lang w:val="en-US"/>
         </w:rPr>
-        <w:t xml:space="preserve">6.2 </w:t>
-      </w:r>
-      <w:r>
+        <w:t>cpm.y</w:t>
+      </w:r>
+    </w:p>
+    <w:p>
+      <w:pPr>
+        <w:spacing w:line="360" w:lineRule="auto"/>
+        <w:rPr>
+          <w:rFonts w:asciiTheme="minorBidi" w:hAnsiTheme="minorBidi"/>
+          <w:color w:val="000000" w:themeColor="text1"/>
+          <w:lang w:val="en-US"/>
+        </w:rPr>
+      </w:pPr>
+      <w:r>
+        <w:rPr>
+          <w:rFonts w:asciiTheme="minorBidi" w:hAnsiTheme="minorBidi"/>
+          <w:color w:val="000000" w:themeColor="text1"/>
+          <w:lang w:val="en-US"/>
+        </w:rPr>
+        <w:t>Contains the main method, calls the yyparse() method</w:t>
+      </w:r>
+      <w:r>
+        <w:rPr>
+          <w:rFonts w:asciiTheme="minorBidi" w:hAnsiTheme="minorBidi"/>
+          <w:color w:val="000000" w:themeColor="text1"/>
+          <w:lang w:val="en-US"/>
+        </w:rPr>
+        <w:t>,</w:t>
+      </w:r>
+      <w:r>
+        <w:rPr>
+          <w:rFonts w:asciiTheme="minorBidi" w:hAnsiTheme="minorBidi"/>
+          <w:color w:val="000000" w:themeColor="text1"/>
+          <w:lang w:val="en-US"/>
+        </w:rPr>
+        <w:t xml:space="preserve"> opens and </w:t>
+      </w:r>
+      <w:r>
+        <w:rPr>
+          <w:rFonts w:asciiTheme="minorBidi" w:hAnsiTheme="minorBidi"/>
+          <w:color w:val="000000" w:themeColor="text1"/>
+          <w:lang w:val="en-US"/>
+        </w:rPr>
+        <w:t xml:space="preserve">the </w:t>
+      </w:r>
+      <w:r>
+        <w:rPr>
+          <w:rFonts w:asciiTheme="minorBidi" w:hAnsiTheme="minorBidi"/>
+          <w:color w:val="000000" w:themeColor="text1"/>
+          <w:lang w:val="en-US"/>
+        </w:rPr>
+        <w:t>creates output files.</w:t>
+      </w:r>
+    </w:p>
+    <w:p>
+      <w:pPr>
+        <w:spacing w:line="360" w:lineRule="auto"/>
         <w:rPr>
           <w:rFonts w:asciiTheme="minorBidi" w:hAnsiTheme="minorBidi"/>
           <w:b/>
@@ -1734,50 +1676,8 @@
           <w:sz w:val="28"/>
           <w:szCs w:val="28"/>
         </w:rPr>
-        <w:t>MyStructs</w:t>
-      </w:r>
-    </w:p>
-    <w:p>
-      <w:pPr>
-        <w:rPr>
-          <w:rFonts w:asciiTheme="minorBidi" w:hAnsiTheme="minorBidi"/>
-          <w:color w:val="000000" w:themeColor="text1"/>
-        </w:rPr>
-      </w:pPr>
-      <w:r>
-        <w:rPr>
-          <w:rFonts w:asciiTheme="minorBidi" w:hAnsiTheme="minorBidi"/>
-          <w:color w:val="000000" w:themeColor="text1"/>
-        </w:rPr>
-        <w:t>The MyStructs</w:t>
-      </w:r>
-      <w:r>
-        <w:rPr>
-          <w:rFonts w:asciiTheme="minorBidi" w:hAnsiTheme="minorBidi"/>
-          <w:color w:val="000000" w:themeColor="text1"/>
-          <w:lang w:val="en-US"/>
-        </w:rPr>
-        <w:t xml:space="preserve"> </w:t>
-      </w:r>
-      <w:r>
-        <w:rPr>
-          <w:rFonts w:asciiTheme="minorBidi" w:hAnsiTheme="minorBidi"/>
-          <w:color w:val="000000" w:themeColor="text1"/>
-        </w:rPr>
-        <w:t>file contains all the global structs, macros, enums, and error reporting method used in the CPL compiler project.</w:t>
-      </w:r>
-    </w:p>
-    <w:p>
-      <w:pPr>
-        <w:rPr>
-          <w:rFonts w:asciiTheme="minorBidi" w:hAnsiTheme="minorBidi"/>
-          <w:color w:val="000000" w:themeColor="text1"/>
-        </w:rPr>
-      </w:pPr>
-    </w:p>
-    <w:p>
-      <w:pPr>
-        <w:spacing w:line="360" w:lineRule="auto"/>
+      </w:pPr>
+      <w:r>
         <w:rPr>
           <w:rFonts w:asciiTheme="minorBidi" w:hAnsiTheme="minorBidi"/>
           <w:b/>
@@ -1787,7 +1687,8 @@
           <w:szCs w:val="28"/>
           <w:lang w:val="en-US"/>
         </w:rPr>
-      </w:pPr>
+        <w:t>6.</w:t>
+      </w:r>
       <w:r>
         <w:rPr>
           <w:rFonts w:asciiTheme="minorBidi" w:hAnsiTheme="minorBidi"/>
@@ -1798,7 +1699,7 @@
           <w:szCs w:val="28"/>
           <w:lang w:val="en-US"/>
         </w:rPr>
-        <w:t>6.</w:t>
+        <w:t>2</w:t>
       </w:r>
       <w:r>
         <w:rPr>
@@ -1810,7 +1711,7 @@
           <w:szCs w:val="28"/>
           <w:lang w:val="en-US"/>
         </w:rPr>
-        <w:t>3</w:t>
+        <w:t xml:space="preserve"> </w:t>
       </w:r>
       <w:r>
         <w:rPr>
@@ -1820,11 +1721,99 @@
           <w:color w:val="000000" w:themeColor="text1"/>
           <w:sz w:val="28"/>
           <w:szCs w:val="28"/>
-          <w:lang w:val="en-US"/>
-        </w:rPr>
-        <w:t xml:space="preserve"> </w:t>
-      </w:r>
-      <w:r>
+        </w:rPr>
+        <w:t>MipsWriter</w:t>
+      </w:r>
+    </w:p>
+    <w:p>
+      <w:pPr>
+        <w:rPr>
+          <w:rFonts w:asciiTheme="minorBidi" w:hAnsiTheme="minorBidi"/>
+          <w:color w:val="000000" w:themeColor="text1"/>
+          <w:lang w:val="en-US"/>
+        </w:rPr>
+      </w:pPr>
+      <w:r>
+        <w:rPr>
+          <w:rFonts w:asciiTheme="minorBidi" w:hAnsiTheme="minorBidi"/>
+          <w:color w:val="000000" w:themeColor="text1"/>
+        </w:rPr>
+        <w:t>The MipsWrite</w:t>
+      </w:r>
+      <w:r>
+        <w:rPr>
+          <w:rFonts w:asciiTheme="minorBidi" w:hAnsiTheme="minorBidi"/>
+          <w:color w:val="000000" w:themeColor="text1"/>
+          <w:lang w:val="en-US"/>
+        </w:rPr>
+        <w:t>r</w:t>
+      </w:r>
+      <w:r>
+        <w:rPr>
+          <w:rFonts w:asciiTheme="minorBidi" w:hAnsiTheme="minorBidi"/>
+          <w:color w:val="000000" w:themeColor="text1"/>
+        </w:rPr>
+        <w:t xml:space="preserve"> file is </w:t>
+      </w:r>
+      <w:r>
+        <w:rPr>
+          <w:rFonts w:asciiTheme="minorBidi" w:hAnsiTheme="minorBidi"/>
+          <w:color w:val="000000" w:themeColor="text1"/>
+          <w:lang w:val="en-US"/>
+        </w:rPr>
+        <w:t xml:space="preserve">used by cpm.y bison parser, it is </w:t>
+      </w:r>
+      <w:r>
+        <w:rPr>
+          <w:rFonts w:asciiTheme="minorBidi" w:hAnsiTheme="minorBidi"/>
+          <w:color w:val="000000" w:themeColor="text1"/>
+        </w:rPr>
+        <w:t>responsible for writing and translating all the parsed language to assembly language.</w:t>
+      </w:r>
+      <w:r>
+        <w:rPr>
+          <w:rFonts w:asciiTheme="minorBidi" w:hAnsiTheme="minorBidi"/>
+          <w:color w:val="000000" w:themeColor="text1"/>
+          <w:lang w:val="en-US"/>
+        </w:rPr>
+        <w:t xml:space="preserve"> This module manages the allocation and deallocation of temporary registers throughout the assembly program</w:t>
+      </w:r>
+      <w:r>
+        <w:rPr>
+          <w:rFonts w:asciiTheme="minorBidi" w:hAnsiTheme="minorBidi"/>
+          <w:color w:val="000000" w:themeColor="text1"/>
+          <w:lang w:val="en-US"/>
+        </w:rPr>
+        <w:t xml:space="preserve">, striving to use the minimal </w:t>
+      </w:r>
+      <w:r>
+        <w:rPr>
+          <w:rFonts w:asciiTheme="minorBidi" w:hAnsiTheme="minorBidi"/>
+          <w:color w:val="000000" w:themeColor="text1"/>
+          <w:lang w:val="en-US"/>
+        </w:rPr>
+        <w:t>number</w:t>
+      </w:r>
+      <w:r>
+        <w:rPr>
+          <w:rFonts w:asciiTheme="minorBidi" w:hAnsiTheme="minorBidi"/>
+          <w:color w:val="000000" w:themeColor="text1"/>
+          <w:lang w:val="en-US"/>
+        </w:rPr>
+        <w:t xml:space="preserve"> of registers for each operation.</w:t>
+      </w:r>
+    </w:p>
+    <w:p>
+      <w:pPr>
+        <w:rPr>
+          <w:rFonts w:asciiTheme="minorBidi" w:hAnsiTheme="minorBidi"/>
+          <w:color w:val="000000" w:themeColor="text1"/>
+        </w:rPr>
+      </w:pPr>
+    </w:p>
+    <w:p>
+      <w:pPr>
+        <w:spacing w:line="360" w:lineRule="auto"/>
         <w:rPr>
           <w:rFonts w:asciiTheme="minorBidi" w:hAnsiTheme="minorBidi"/>
           <w:b/>
@@ -1832,6 +1821,166 @@
           <w:color w:val="000000" w:themeColor="text1"/>
           <w:sz w:val="28"/>
           <w:szCs w:val="28"/>
+        </w:rPr>
+      </w:pPr>
+      <w:r>
+        <w:rPr>
+          <w:rFonts w:asciiTheme="minorBidi" w:hAnsiTheme="minorBidi"/>
+          <w:b/>
+          <w:bCs/>
+          <w:color w:val="000000" w:themeColor="text1"/>
+          <w:sz w:val="28"/>
+          <w:szCs w:val="28"/>
+          <w:lang w:val="en-US"/>
+        </w:rPr>
+        <w:t>6.</w:t>
+      </w:r>
+      <w:r>
+        <w:rPr>
+          <w:rFonts w:asciiTheme="minorBidi" w:hAnsiTheme="minorBidi"/>
+          <w:b/>
+          <w:bCs/>
+          <w:color w:val="000000" w:themeColor="text1"/>
+          <w:sz w:val="28"/>
+          <w:szCs w:val="28"/>
+          <w:lang w:val="en-US"/>
+        </w:rPr>
+        <w:t>3</w:t>
+      </w:r>
+      <w:r>
+        <w:rPr>
+          <w:rFonts w:asciiTheme="minorBidi" w:hAnsiTheme="minorBidi"/>
+          <w:b/>
+          <w:bCs/>
+          <w:color w:val="000000" w:themeColor="text1"/>
+          <w:sz w:val="28"/>
+          <w:szCs w:val="28"/>
+          <w:lang w:val="en-US"/>
+        </w:rPr>
+        <w:t xml:space="preserve"> </w:t>
+      </w:r>
+      <w:r>
+        <w:rPr>
+          <w:rFonts w:asciiTheme="minorBidi" w:hAnsiTheme="minorBidi"/>
+          <w:b/>
+          <w:bCs/>
+          <w:color w:val="000000" w:themeColor="text1"/>
+          <w:sz w:val="28"/>
+          <w:szCs w:val="28"/>
+        </w:rPr>
+        <w:t>MyStructs</w:t>
+      </w:r>
+    </w:p>
+    <w:p>
+      <w:pPr>
+        <w:rPr>
+          <w:rFonts w:asciiTheme="minorBidi" w:hAnsiTheme="minorBidi"/>
+          <w:color w:val="000000" w:themeColor="text1"/>
+        </w:rPr>
+      </w:pPr>
+      <w:r>
+        <w:rPr>
+          <w:rFonts w:asciiTheme="minorBidi" w:hAnsiTheme="minorBidi"/>
+          <w:color w:val="000000" w:themeColor="text1"/>
+        </w:rPr>
+        <w:t>The MyStructs</w:t>
+      </w:r>
+      <w:r>
+        <w:rPr>
+          <w:rFonts w:asciiTheme="minorBidi" w:hAnsiTheme="minorBidi"/>
+          <w:color w:val="000000" w:themeColor="text1"/>
+          <w:lang w:val="en-US"/>
+        </w:rPr>
+        <w:t xml:space="preserve"> </w:t>
+      </w:r>
+      <w:r>
+        <w:rPr>
+          <w:rFonts w:asciiTheme="minorBidi" w:hAnsiTheme="minorBidi"/>
+          <w:color w:val="000000" w:themeColor="text1"/>
+        </w:rPr>
+        <w:t xml:space="preserve">file contains all the global structs, macros, enums, and error reporting method used </w:t>
+      </w:r>
+      <w:r>
+        <w:rPr>
+          <w:rFonts w:asciiTheme="minorBidi" w:hAnsiTheme="minorBidi"/>
+          <w:color w:val="000000" w:themeColor="text1"/>
+          <w:lang w:val="en-US"/>
+        </w:rPr>
+        <w:t xml:space="preserve">by all the files </w:t>
+      </w:r>
+      <w:r>
+        <w:rPr>
+          <w:rFonts w:asciiTheme="minorBidi" w:hAnsiTheme="minorBidi"/>
+          <w:color w:val="000000" w:themeColor="text1"/>
+        </w:rPr>
+        <w:t>in the CPL compiler project.</w:t>
+      </w:r>
+    </w:p>
+    <w:p>
+      <w:pPr>
+        <w:rPr>
+          <w:rFonts w:asciiTheme="minorBidi" w:hAnsiTheme="minorBidi"/>
+          <w:color w:val="000000" w:themeColor="text1"/>
+        </w:rPr>
+      </w:pPr>
+    </w:p>
+    <w:p>
+      <w:pPr>
+        <w:spacing w:line="360" w:lineRule="auto"/>
+        <w:rPr>
+          <w:rFonts w:asciiTheme="minorBidi" w:hAnsiTheme="minorBidi"/>
+          <w:b/>
+          <w:bCs/>
+          <w:color w:val="000000" w:themeColor="text1"/>
+          <w:sz w:val="28"/>
+          <w:szCs w:val="28"/>
+          <w:lang w:val="en-US"/>
+        </w:rPr>
+      </w:pPr>
+      <w:r>
+        <w:rPr>
+          <w:rFonts w:asciiTheme="minorBidi" w:hAnsiTheme="minorBidi"/>
+          <w:b/>
+          <w:bCs/>
+          <w:color w:val="000000" w:themeColor="text1"/>
+          <w:sz w:val="28"/>
+          <w:szCs w:val="28"/>
+          <w:lang w:val="en-US"/>
+        </w:rPr>
+        <w:t>6.</w:t>
+      </w:r>
+      <w:r>
+        <w:rPr>
+          <w:rFonts w:asciiTheme="minorBidi" w:hAnsiTheme="minorBidi"/>
+          <w:b/>
+          <w:bCs/>
+          <w:color w:val="000000" w:themeColor="text1"/>
+          <w:sz w:val="28"/>
+          <w:szCs w:val="28"/>
+          <w:lang w:val="en-US"/>
+        </w:rPr>
+        <w:t>4</w:t>
+      </w:r>
+      <w:r>
+        <w:rPr>
+          <w:rFonts w:asciiTheme="minorBidi" w:hAnsiTheme="minorBidi"/>
+          <w:b/>
+          <w:bCs/>
+          <w:color w:val="000000" w:themeColor="text1"/>
+          <w:sz w:val="28"/>
+          <w:szCs w:val="28"/>
+          <w:lang w:val="en-US"/>
+        </w:rPr>
+        <w:t xml:space="preserve"> </w:t>
+      </w:r>
+      <w:r>
+        <w:rPr>
+          <w:rFonts w:asciiTheme="minorBidi" w:hAnsiTheme="minorBidi"/>
+          <w:b/>
+          <w:bCs/>
+          <w:color w:val="000000" w:themeColor="text1"/>
+          <w:sz w:val="28"/>
+          <w:szCs w:val="28"/>
           <w:lang w:val="en-US"/>
         </w:rPr>
         <w:t>Hash</w:t>
@@ -1851,6 +2000,7 @@
           <w:color w:val="000000" w:themeColor="text1"/>
           <w:lang w:val="en-US"/>
         </w:rPr>
+        <w:lastRenderedPageBreak/>
         <w:t>The Hash file c</w:t>
       </w:r>
       <w:r>
@@ -1868,6 +2018,14 @@
           <w:lang w:val="en-US"/>
         </w:rPr>
         <w:t>.</w:t>
+      </w:r>
+      <w:r>
+        <w:rPr>
+          <w:rFonts w:asciiTheme="minorBidi" w:hAnsiTheme="minorBidi"/>
+          <w:color w:val="000000" w:themeColor="text1"/>
+          <w:lang w:val="en-US"/>
+        </w:rPr>
+        <w:t xml:space="preserve"> The bison parser updates the symbol table each time it recognizes a variable declaration.</w:t>
       </w:r>
     </w:p>
     <w:p>
@@ -1941,15 +2099,7 @@
           <w:rFonts w:asciiTheme="minorBidi" w:hAnsiTheme="minorBidi"/>
           <w:color w:val="000000" w:themeColor="text1"/>
         </w:rPr>
-        <w:t xml:space="preserve"> to store variables. The CPL compiler generates two output files: a .lst file </w:t>
-      </w:r>
-      <w:r>
-        <w:rPr>
-          <w:rFonts w:asciiTheme="minorBidi" w:hAnsiTheme="minorBidi"/>
-          <w:color w:val="000000" w:themeColor="text1"/>
-        </w:rPr>
-        <w:lastRenderedPageBreak/>
-        <w:t>containing the listing of the source code with error messages and a .s file containing the compiled assembly code.</w:t>
+        <w:t xml:space="preserve"> to store variables. The CPL compiler generates two output files: a .lst file containing the listing of the source code with error messages and a .s file containing the compiled assembly code.</w:t>
       </w:r>
     </w:p>
     <w:p>

</xml_diff>